<commit_message>
end of day finishing touches
+ creation of the wall.
</commit_message>
<xml_diff>
--- a/Documents/MilestoneofDeersForest.docx
+++ b/Documents/MilestoneofDeersForest.docx
@@ -152,13 +152,8 @@
               </w:numPr>
             </w:pPr>
             <w:r>
-              <w:t xml:space="preserve">Assets listed and </w:t>
-            </w:r>
-            <w:proofErr w:type="gramStart"/>
-            <w:r>
-              <w:t>planned</w:t>
-            </w:r>
-            <w:proofErr w:type="gramEnd"/>
+              <w:t>Assets listed and planned</w:t>
+            </w:r>
           </w:p>
           <w:p>
             <w:pPr>
@@ -201,13 +196,8 @@
               </w:numPr>
             </w:pPr>
             <w:r>
-              <w:t xml:space="preserve">Art bible </w:t>
-            </w:r>
-            <w:proofErr w:type="gramStart"/>
-            <w:r>
-              <w:t>completed</w:t>
-            </w:r>
-            <w:proofErr w:type="gramEnd"/>
+              <w:t>Art bible completed</w:t>
+            </w:r>
           </w:p>
           <w:p>
             <w:pPr>
@@ -247,13 +237,8 @@
             </w:r>
             <w:proofErr w:type="spellEnd"/>
             <w:r>
-              <w:t xml:space="preserve"> </w:t>
-            </w:r>
-            <w:proofErr w:type="gramStart"/>
-            <w:r>
-              <w:t>unwrapped</w:t>
-            </w:r>
-            <w:proofErr w:type="gramEnd"/>
+              <w:t xml:space="preserve"> unwrapped</w:t>
+            </w:r>
           </w:p>
           <w:p>
             <w:pPr>
@@ -264,13 +249,8 @@
               </w:numPr>
             </w:pPr>
             <w:r>
-              <w:t xml:space="preserve">Assets </w:t>
-            </w:r>
-            <w:proofErr w:type="gramStart"/>
-            <w:r>
-              <w:t>modelled</w:t>
-            </w:r>
-            <w:proofErr w:type="gramEnd"/>
+              <w:t>Assets modelled</w:t>
+            </w:r>
           </w:p>
           <w:p>
             <w:pPr>
@@ -489,6 +469,12 @@
       </w:r>
     </w:p>
     <w:p>
+      <w:r>
+        <w:t xml:space="preserve">Artistic plan should be concrete, and the models should be created or close to being completed. </w:t>
+      </w:r>
+    </w:p>
+    <w:p/>
+    <w:p>
       <w:pPr>
         <w:rPr>
           <w:b/>
@@ -498,7 +484,15 @@
         </w:rPr>
       </w:pPr>
       <w:r>
-        <w:t xml:space="preserve">Artistic plan should be concrete, and the models should be created or close to being completed. </w:t>
+        <w:t xml:space="preserve">Everything was completed on the list except the feature asset being </w:t>
+      </w:r>
+      <w:proofErr w:type="spellStart"/>
+      <w:r>
+        <w:t>uv</w:t>
+      </w:r>
+      <w:proofErr w:type="spellEnd"/>
+      <w:r>
+        <w:t xml:space="preserve"> unwrapped (though it was modelled) </w:t>
       </w:r>
     </w:p>
     <w:p>
@@ -530,6 +524,20 @@
       </w:r>
     </w:p>
     <w:p>
+      <w:r>
+        <w:t xml:space="preserve">All assets should be </w:t>
+      </w:r>
+      <w:proofErr w:type="spellStart"/>
+      <w:r>
+        <w:t>uv</w:t>
+      </w:r>
+      <w:proofErr w:type="spellEnd"/>
+      <w:r>
+        <w:t xml:space="preserve"> unwrapped and textured or nearly textured.</w:t>
+      </w:r>
+    </w:p>
+    <w:p/>
+    <w:p>
       <w:pPr>
         <w:rPr>
           <w:b/>
@@ -539,7 +547,7 @@
         </w:rPr>
       </w:pPr>
       <w:r>
-        <w:t xml:space="preserve">All assets should be </w:t>
+        <w:t xml:space="preserve">I have </w:t>
       </w:r>
       <w:proofErr w:type="spellStart"/>
       <w:r>
@@ -547,7 +555,7 @@
       </w:r>
       <w:proofErr w:type="spellEnd"/>
       <w:r>
-        <w:t xml:space="preserve"> unwrapped and textured or nearly textured.</w:t>
+        <w:t xml:space="preserve"> unwrapped all assets but have not yet finished texturing all assets </w:t>
       </w:r>
     </w:p>
     <w:p>
@@ -566,6 +574,7 @@
           <w:sz w:val="28"/>
           <w:szCs w:val="28"/>
         </w:rPr>
+        <w:lastRenderedPageBreak/>
         <w:t>MS</w:t>
       </w:r>
       <w:r>
@@ -598,7 +607,6 @@
     <w:p/>
     <w:p>
       <w:r>
-        <w:lastRenderedPageBreak/>
         <w:t>&lt;REPEAT PER MILESTONE&gt;</w:t>
       </w:r>
     </w:p>

</xml_diff>